<commit_message>
messed with the skema to illustrate things
</commit_message>
<xml_diff>
--- a/graph/edu-skema.docx
+++ b/graph/edu-skema.docx
@@ -39,20 +39,200 @@
       </w:r>
       <w:r>
         <w:rPr>
-          <w:rFonts w:ascii="SimSun" w:hAnsi="SimSun" w:eastAsia="SimSun" w:cs="SimSun"/>
-          <w:sz w:val="24"/>
-          <w:szCs w:val="24"/>
-        </w:rPr>
-        <w:t>, name, age, gender, country_of_origin, skills, cultural_background, learning_preferences, personality_traits, emotional_profile, health_status,experience_level</w:t>
-      </w:r>
-      <w:r>
-        <w:rPr>
-          <w:rFonts w:hint="default" w:ascii="SimSun" w:hAnsi="SimSun" w:eastAsia="SimSun" w:cs="SimSun"/>
-          <w:sz w:val="24"/>
-          <w:szCs w:val="24"/>
-          <w:lang w:val="en-US"/>
-        </w:rPr>
-        <w:t>)//limker</w:t>
+          <w:rFonts w:hint="default" w:ascii="SimSun" w:hAnsi="SimSun" w:eastAsia="SimSun" w:cs="SimSun"/>
+          <w:sz w:val="24"/>
+          <w:szCs w:val="24"/>
+          <w:u w:val="single"/>
+          <w:lang w:val="en-US"/>
+        </w:rPr>
+        <w:t xml:space="preserve"> int</w:t>
+      </w:r>
+      <w:r>
+        <w:rPr>
+          <w:rFonts w:ascii="SimSun" w:hAnsi="SimSun" w:eastAsia="SimSun" w:cs="SimSun"/>
+          <w:sz w:val="24"/>
+          <w:szCs w:val="24"/>
+        </w:rPr>
+        <w:t>, name</w:t>
+      </w:r>
+      <w:r>
+        <w:rPr>
+          <w:rFonts w:hint="default" w:ascii="SimSun" w:hAnsi="SimSun" w:eastAsia="SimSun" w:cs="SimSun"/>
+          <w:sz w:val="24"/>
+          <w:szCs w:val="24"/>
+          <w:lang w:val="en-US"/>
+        </w:rPr>
+        <w:t xml:space="preserve"> varchar</w:t>
+      </w:r>
+      <w:r>
+        <w:rPr>
+          <w:rFonts w:ascii="SimSun" w:hAnsi="SimSun" w:eastAsia="SimSun" w:cs="SimSun"/>
+          <w:sz w:val="24"/>
+          <w:szCs w:val="24"/>
+        </w:rPr>
+        <w:t>, age</w:t>
+      </w:r>
+      <w:r>
+        <w:rPr>
+          <w:rFonts w:hint="default" w:ascii="SimSun" w:hAnsi="SimSun" w:eastAsia="SimSun" w:cs="SimSun"/>
+          <w:sz w:val="24"/>
+          <w:szCs w:val="24"/>
+          <w:lang w:val="en-US"/>
+        </w:rPr>
+        <w:t xml:space="preserve"> int or multivalued att we will handle it</w:t>
+      </w:r>
+      <w:r>
+        <w:rPr>
+          <w:rFonts w:ascii="SimSun" w:hAnsi="SimSun" w:eastAsia="SimSun" w:cs="SimSun"/>
+          <w:sz w:val="24"/>
+          <w:szCs w:val="24"/>
+        </w:rPr>
+        <w:t>, gender</w:t>
+      </w:r>
+      <w:r>
+        <w:rPr>
+          <w:rFonts w:hint="default" w:ascii="SimSun" w:hAnsi="SimSun" w:eastAsia="SimSun" w:cs="SimSun"/>
+          <w:sz w:val="24"/>
+          <w:szCs w:val="24"/>
+          <w:lang w:val="en-US"/>
+        </w:rPr>
+        <w:t xml:space="preserve"> varchar</w:t>
+      </w:r>
+      <w:r>
+        <w:rPr>
+          <w:rFonts w:ascii="SimSun" w:hAnsi="SimSun" w:eastAsia="SimSun" w:cs="SimSun"/>
+          <w:sz w:val="24"/>
+          <w:szCs w:val="24"/>
+        </w:rPr>
+        <w:t>, country_of_origin</w:t>
+      </w:r>
+      <w:r>
+        <w:rPr>
+          <w:rFonts w:hint="default" w:ascii="SimSun" w:hAnsi="SimSun" w:eastAsia="SimSun" w:cs="SimSun"/>
+          <w:sz w:val="24"/>
+          <w:szCs w:val="24"/>
+          <w:lang w:val="en-US"/>
+        </w:rPr>
+        <w:t xml:space="preserve"> varchar</w:t>
+      </w:r>
+      <w:r>
+        <w:rPr>
+          <w:rFonts w:ascii="SimSun" w:hAnsi="SimSun" w:eastAsia="SimSun" w:cs="SimSun"/>
+          <w:sz w:val="24"/>
+          <w:szCs w:val="24"/>
+        </w:rPr>
+        <w:t>, skills</w:t>
+      </w:r>
+      <w:r>
+        <w:rPr>
+          <w:rFonts w:hint="default" w:ascii="SimSun" w:hAnsi="SimSun" w:eastAsia="SimSun" w:cs="SimSun"/>
+          <w:sz w:val="24"/>
+          <w:szCs w:val="24"/>
+          <w:lang w:val="en-US"/>
+        </w:rPr>
+        <w:t xml:space="preserve"> multi we will handle it</w:t>
+      </w:r>
+      <w:r>
+        <w:rPr>
+          <w:rFonts w:ascii="SimSun" w:hAnsi="SimSun" w:eastAsia="SimSun" w:cs="SimSun"/>
+          <w:sz w:val="24"/>
+          <w:szCs w:val="24"/>
+        </w:rPr>
+        <w:t>, cultural_background</w:t>
+      </w:r>
+      <w:r>
+        <w:rPr>
+          <w:rFonts w:hint="default" w:ascii="SimSun" w:hAnsi="SimSun" w:eastAsia="SimSun" w:cs="SimSun"/>
+          <w:sz w:val="24"/>
+          <w:szCs w:val="24"/>
+          <w:lang w:val="en-US"/>
+        </w:rPr>
+        <w:t xml:space="preserve"> varchar or string</w:t>
+      </w:r>
+      <w:r>
+        <w:rPr>
+          <w:rFonts w:ascii="SimSun" w:hAnsi="SimSun" w:eastAsia="SimSun" w:cs="SimSun"/>
+          <w:sz w:val="24"/>
+          <w:szCs w:val="24"/>
+        </w:rPr>
+        <w:t>, learning_preferences</w:t>
+      </w:r>
+      <w:r>
+        <w:rPr>
+          <w:rFonts w:hint="default" w:ascii="SimSun" w:hAnsi="SimSun" w:eastAsia="SimSun" w:cs="SimSun"/>
+          <w:sz w:val="24"/>
+          <w:szCs w:val="24"/>
+          <w:lang w:val="en-US"/>
+        </w:rPr>
+        <w:t xml:space="preserve"> string</w:t>
+      </w:r>
+      <w:r>
+        <w:rPr>
+          <w:rFonts w:ascii="SimSun" w:hAnsi="SimSun" w:eastAsia="SimSun" w:cs="SimSun"/>
+          <w:sz w:val="24"/>
+          <w:szCs w:val="24"/>
+        </w:rPr>
+        <w:t>, personality_traits</w:t>
+      </w:r>
+      <w:r>
+        <w:rPr>
+          <w:rFonts w:hint="default" w:ascii="SimSun" w:hAnsi="SimSun" w:eastAsia="SimSun" w:cs="SimSun"/>
+          <w:sz w:val="24"/>
+          <w:szCs w:val="24"/>
+          <w:lang w:val="en-US"/>
+        </w:rPr>
+        <w:t xml:space="preserve"> string</w:t>
+      </w:r>
+      <w:r>
+        <w:rPr>
+          <w:rFonts w:ascii="SimSun" w:hAnsi="SimSun" w:eastAsia="SimSun" w:cs="SimSun"/>
+          <w:sz w:val="24"/>
+          <w:szCs w:val="24"/>
+        </w:rPr>
+        <w:t>, emotional_profile</w:t>
+      </w:r>
+      <w:r>
+        <w:rPr>
+          <w:rFonts w:hint="default" w:ascii="SimSun" w:hAnsi="SimSun" w:eastAsia="SimSun" w:cs="SimSun"/>
+          <w:sz w:val="24"/>
+          <w:szCs w:val="24"/>
+          <w:lang w:val="en-US"/>
+        </w:rPr>
+        <w:t xml:space="preserve"> string</w:t>
+      </w:r>
+      <w:r>
+        <w:rPr>
+          <w:rFonts w:ascii="SimSun" w:hAnsi="SimSun" w:eastAsia="SimSun" w:cs="SimSun"/>
+          <w:sz w:val="24"/>
+          <w:szCs w:val="24"/>
+        </w:rPr>
+        <w:t>, health_status</w:t>
+      </w:r>
+      <w:r>
+        <w:rPr>
+          <w:rFonts w:hint="default" w:ascii="SimSun" w:hAnsi="SimSun" w:eastAsia="SimSun" w:cs="SimSun"/>
+          <w:sz w:val="24"/>
+          <w:szCs w:val="24"/>
+          <w:lang w:val="en-US"/>
+        </w:rPr>
+        <w:t xml:space="preserve"> string</w:t>
+      </w:r>
+      <w:r>
+        <w:rPr>
+          <w:rFonts w:ascii="SimSun" w:hAnsi="SimSun" w:eastAsia="SimSun" w:cs="SimSun"/>
+          <w:sz w:val="24"/>
+          <w:szCs w:val="24"/>
+        </w:rPr>
+        <w:t>,experience_level</w:t>
+      </w:r>
+      <w:r>
+        <w:rPr>
+          <w:rFonts w:hint="default" w:ascii="SimSun" w:hAnsi="SimSun" w:eastAsia="SimSun" w:cs="SimSun"/>
+          <w:sz w:val="24"/>
+          <w:szCs w:val="24"/>
+          <w:lang w:val="en-US"/>
+        </w:rPr>
+        <w:t xml:space="preserve"> string)//limker</w:t>
       </w:r>
     </w:p>
     <w:p>
@@ -82,6 +262,14 @@
           <w:u w:val="single"/>
         </w:rPr>
         <w:t>id</w:t>
+      </w:r>
+      <w:r>
+        <w:rPr>
+          <w:rFonts w:hint="default"/>
+          <w:u w:val="single"/>
+          <w:lang w:val="en-US"/>
+        </w:rPr>
+        <w:t xml:space="preserve"> int </w:t>
       </w:r>
       <w:r>
         <w:t xml:space="preserve"> , </w:t>
@@ -102,14 +290,62 @@
         <w:t>id (FK)</w:t>
       </w:r>
       <w:r>
-        <w:t>, personality_type, emotional_state, health_conditions, accessibility_preferences, preferred_content_types</w:t>
-      </w:r>
-      <w:r>
-        <w:rPr>
-          <w:rFonts w:hint="default"/>
-          <w:lang w:val="en-US"/>
-        </w:rPr>
-        <w:t>)</w:t>
+        <w:rPr>
+          <w:rFonts w:hint="default"/>
+          <w:u w:val="dotted"/>
+          <w:lang w:val="en-US"/>
+        </w:rPr>
+        <w:t xml:space="preserve"> int</w:t>
+      </w:r>
+      <w:r>
+        <w:t>, personality_type</w:t>
+      </w:r>
+      <w:r>
+        <w:rPr>
+          <w:rFonts w:hint="default"/>
+          <w:lang w:val="en-US"/>
+        </w:rPr>
+        <w:t xml:space="preserve"> string</w:t>
+      </w:r>
+      <w:r>
+        <w:t>, emotional_state</w:t>
+      </w:r>
+      <w:r>
+        <w:rPr>
+          <w:rFonts w:hint="default"/>
+          <w:lang w:val="en-US"/>
+        </w:rPr>
+        <w:t xml:space="preserve"> string</w:t>
+      </w:r>
+      <w:r>
+        <w:t>, health_conditions</w:t>
+      </w:r>
+      <w:r>
+        <w:rPr>
+          <w:rFonts w:hint="default"/>
+          <w:lang w:val="en-US"/>
+        </w:rPr>
+        <w:t xml:space="preserve"> string</w:t>
+      </w:r>
+      <w:r>
+        <w:t>, accessibility_preferences</w:t>
+      </w:r>
+      <w:r>
+        <w:rPr>
+          <w:rFonts w:hint="default"/>
+          <w:lang w:val="en-US"/>
+        </w:rPr>
+        <w:t xml:space="preserve"> string</w:t>
+      </w:r>
+      <w:r>
+        <w:t>, preferred_content_types</w:t>
+      </w:r>
+      <w:r>
+        <w:rPr>
+          <w:rFonts w:hint="default"/>
+          <w:lang w:val="en-US"/>
+        </w:rPr>
+        <w:t xml:space="preserve"> string)</w:t>
       </w:r>
     </w:p>
     <w:p>
@@ -138,6 +374,7 @@
         <w:keepLines w:val="0"/>
         <w:widowControl/>
         <w:numPr>
+          <w:ilvl w:val="0"/>
           <w:numId w:val="0"/>
         </w:numPr>
         <w:suppressLineNumbers w:val="0"/>
@@ -166,14 +403,71 @@
         <w:t>id</w:t>
       </w:r>
       <w:r>
-        <w:t xml:space="preserve"> , title, description, difficulty_level, prerequisites, credit_points, learning_objectives</w:t>
-      </w:r>
-      <w:r>
-        <w:rPr>
-          <w:rFonts w:hint="default"/>
-          <w:lang w:val="en-US"/>
-        </w:rPr>
-        <w:t>) //linker</w:t>
+        <w:rPr>
+          <w:rFonts w:hint="default"/>
+          <w:u w:val="single"/>
+          <w:lang w:val="en-US"/>
+        </w:rPr>
+        <w:t xml:space="preserve"> int </w:t>
+      </w:r>
+      <w:r>
+        <w:t xml:space="preserve"> , title, description</w:t>
+      </w:r>
+      <w:r>
+        <w:rPr>
+          <w:rFonts w:hint="default"/>
+          <w:lang w:val="en-US"/>
+        </w:rPr>
+        <w:t xml:space="preserve"> both string</w:t>
+      </w:r>
+      <w:r>
+        <w:t>, difficulty_level</w:t>
+      </w:r>
+      <w:r>
+        <w:rPr>
+          <w:rFonts w:hint="default"/>
+          <w:lang w:val="en-US"/>
+        </w:rPr>
+        <w:t xml:space="preserve"> string</w:t>
+      </w:r>
+      <w:r>
+        <w:t>, prerequisites</w:t>
+      </w:r>
+      <w:r>
+        <w:rPr>
+          <w:rFonts w:hint="default"/>
+          <w:lang w:val="en-US"/>
+        </w:rPr>
+        <w:t xml:space="preserve"> string</w:t>
+      </w:r>
+      <w:r>
+        <w:t>, credit_points</w:t>
+      </w:r>
+      <w:r>
+        <w:rPr>
+          <w:rFonts w:hint="default"/>
+          <w:lang w:val="en-US"/>
+        </w:rPr>
+        <w:t xml:space="preserve"> int</w:t>
+      </w:r>
+      <w:r>
+        <w:t>, learning_objectives</w:t>
+      </w:r>
+      <w:r>
+        <w:rPr>
+          <w:rFonts w:hint="default"/>
+          <w:lang w:val="en-US"/>
+        </w:rPr>
+        <w:t>) /</w:t>
+      </w:r>
+      <w:bookmarkStart w:id="0" w:name="_GoBack"/>
+      <w:bookmarkEnd w:id="0"/>
+      <w:r>
+        <w:rPr>
+          <w:rFonts w:hint="default"/>
+          <w:lang w:val="en-US"/>
+        </w:rPr>
+        <w:t>/linker</w:t>
       </w:r>
     </w:p>
     <w:p>
@@ -202,8 +496,6 @@
           <w:lang w:val="en-US"/>
         </w:rPr>
       </w:pPr>
-      <w:bookmarkStart w:id="0" w:name="_GoBack"/>
-      <w:bookmarkEnd w:id="0"/>
     </w:p>
     <w:sectPr>
       <w:pgSz w:w="11906" w:h="16838"/>
@@ -511,6 +803,7 @@
       <w:jc w:val="left"/>
     </w:pPr>
     <w:rPr>
+      <w:rFonts w:ascii="Times New Roman" w:hAnsi="Times New Roman" w:eastAsia="SimSun" w:cs="Times New Roman"/>
       <w:kern w:val="0"/>
       <w:sz w:val="24"/>
       <w:szCs w:val="24"/>

</xml_diff>